<commit_message>
Update Bottom Banner Text_NS.docx
Updated bottom banner text for home page
</commit_message>
<xml_diff>
--- a/content-planning/Content/Main (Global) Layout/Bottom Banner Text_NS.docx
+++ b/content-planning/Content/Main (Global) Layout/Bottom Banner Text_NS.docx
@@ -28,7 +28,13 @@
     </w:p>
     <w:p>
       <w:r>
-        <w:t>Free3Dm is one of the best providers of 3D printers and printer products in Canada, Belgium, and internationally. Explore our wide range of professional and novelty 3D printers, printer products, and accessories for the whole family!</w:t>
+        <w:t>Free3Dm started as a provider of 3D printers and supplies in Canada and Belgium and has since grown to become one of the best-known providers internationally</w:t>
+      </w:r>
+      <w:r>
+        <w:t xml:space="preserve">. </w:t>
+      </w:r>
+      <w:r>
+        <w:t>Explore our wide range of professional and novelty 3D printers, printer products, and accessories for the whole family!</w:t>
       </w:r>
     </w:p>
     <w:p>

</xml_diff>